<commit_message>
Lab 1 y Librerías
Se agregaron las librerías del osciloscopio en clase de teoría
Se corrigió el documento de Proteus del Lab 1
</commit_message>
<xml_diff>
--- a/Lab1/Reporte Lab 1.docx
+++ b/Lab1/Reporte Lab 1.docx
@@ -131,10 +131,10 @@
           <w:lang w:val="es-GT"/>
         </w:rPr>
         <w:drawing>
-          <wp:inline distT="0" distB="0" distL="0" distR="0" wp14:anchorId="0264B2CE" wp14:editId="3997FD5A">
-            <wp:extent cx="5943600" cy="2948940"/>
-            <wp:effectExtent l="0" t="0" r="0" b="3810"/>
-            <wp:docPr id="2" name="Picture 2"/>
+          <wp:inline distT="0" distB="0" distL="0" distR="0" wp14:anchorId="0B9FC80D" wp14:editId="5F2B6953">
+            <wp:extent cx="5943600" cy="3764915"/>
+            <wp:effectExtent l="0" t="0" r="0" b="6985"/>
+            <wp:docPr id="3" name="Picture 3"/>
             <wp:cNvGraphicFramePr>
               <a:graphicFrameLocks xmlns:a="http://schemas.openxmlformats.org/drawingml/2006/main" noChangeAspect="1"/>
             </wp:cNvGraphicFramePr>
@@ -154,7 +154,7 @@
                   <pic:spPr>
                     <a:xfrm>
                       <a:off x="0" y="0"/>
-                      <a:ext cx="5943600" cy="2948940"/>
+                      <a:ext cx="5943600" cy="3764915"/>
                     </a:xfrm>
                     <a:prstGeom prst="rect">
                       <a:avLst/>
@@ -166,6 +166,14 @@
           </wp:inline>
         </w:drawing>
       </w:r>
+    </w:p>
+    <w:p>
+      <w:pPr>
+        <w:jc w:val="both"/>
+        <w:rPr>
+          <w:lang w:val="es-GT"/>
+        </w:rPr>
+      </w:pPr>
     </w:p>
     <w:sectPr>
       <w:headerReference w:type="first" r:id="rId8"/>

</xml_diff>